<commit_message>
Atualização e Organização da Documentação
</commit_message>
<xml_diff>
--- a/doc/Anexos/Anexo_1-Termo_Abertura_Projeto.docx
+++ b/doc/Anexos/Anexo_1-Termo_Abertura_Projeto.docx
@@ -5,7 +5,7 @@
     <w:tbl>
       <w:tblPr>
         <w:jc w:val="left"/>
-        <w:tblInd w:w="-20" w:type="dxa"/>
+        <w:tblInd w:w="-25" w:type="dxa"/>
         <w:tblBorders>
           <w:top w:val="single" w:sz="4" w:space="0" w:color="999999"/>
           <w:left w:val="single" w:sz="4" w:space="0" w:color="999999"/>
@@ -16,16 +16,16 @@
         </w:tblBorders>
         <w:tblCellMar>
           <w:top w:w="0" w:type="dxa"/>
-          <w:left w:w="8" w:type="dxa"/>
+          <w:left w:w="3" w:type="dxa"/>
           <w:bottom w:w="0" w:type="dxa"/>
           <w:right w:w="0" w:type="dxa"/>
         </w:tblCellMar>
       </w:tblPr>
       <w:tblGrid>
-        <w:gridCol w:w="732"/>
+        <w:gridCol w:w="731"/>
         <w:gridCol w:w="1514"/>
         <w:gridCol w:w="2882"/>
-        <w:gridCol w:w="3538"/>
+        <w:gridCol w:w="3539"/>
       </w:tblGrid>
       <w:tr>
         <w:trPr>
@@ -46,7 +46,7 @@
             </w:tcBorders>
             <w:shd w:fill="DBE5F1" w:val="clear"/>
             <w:tcMar>
-              <w:left w:w="8" w:type="dxa"/>
+              <w:left w:w="3" w:type="dxa"/>
             </w:tcMar>
             <w:vAlign w:val="center"/>
           </w:tcPr>
@@ -75,7 +75,7 @@
         </w:trPr>
         <w:tc>
           <w:tcPr>
-            <w:tcW w:w="732" w:type="dxa"/>
+            <w:tcW w:w="731" w:type="dxa"/>
             <w:tcBorders>
               <w:top w:val="single" w:sz="4" w:space="0" w:color="999999"/>
               <w:left w:val="single" w:sz="4" w:space="0" w:color="999999"/>
@@ -86,7 +86,7 @@
             </w:tcBorders>
             <w:shd w:fill="DBE5F1" w:val="clear"/>
             <w:tcMar>
-              <w:left w:w="8" w:type="dxa"/>
+              <w:left w:w="3" w:type="dxa"/>
             </w:tcMar>
             <w:vAlign w:val="center"/>
           </w:tcPr>
@@ -120,7 +120,7 @@
             </w:tcBorders>
             <w:shd w:fill="DBE5F1" w:val="clear"/>
             <w:tcMar>
-              <w:left w:w="8" w:type="dxa"/>
+              <w:left w:w="3" w:type="dxa"/>
             </w:tcMar>
             <w:vAlign w:val="center"/>
           </w:tcPr>
@@ -154,7 +154,7 @@
             </w:tcBorders>
             <w:shd w:fill="DBE5F1" w:val="clear"/>
             <w:tcMar>
-              <w:left w:w="8" w:type="dxa"/>
+              <w:left w:w="3" w:type="dxa"/>
             </w:tcMar>
             <w:vAlign w:val="center"/>
           </w:tcPr>
@@ -177,7 +177,7 @@
         </w:tc>
         <w:tc>
           <w:tcPr>
-            <w:tcW w:w="3538" w:type="dxa"/>
+            <w:tcW w:w="3539" w:type="dxa"/>
             <w:tcBorders>
               <w:top w:val="single" w:sz="4" w:space="0" w:color="999999"/>
               <w:left w:val="single" w:sz="4" w:space="0" w:color="999999"/>
@@ -188,7 +188,7 @@
             </w:tcBorders>
             <w:shd w:fill="DBE5F1" w:val="clear"/>
             <w:tcMar>
-              <w:left w:w="8" w:type="dxa"/>
+              <w:left w:w="3" w:type="dxa"/>
             </w:tcMar>
             <w:vAlign w:val="center"/>
           </w:tcPr>
@@ -217,7 +217,7 @@
         </w:trPr>
         <w:tc>
           <w:tcPr>
-            <w:tcW w:w="732" w:type="dxa"/>
+            <w:tcW w:w="731" w:type="dxa"/>
             <w:tcBorders>
               <w:top w:val="single" w:sz="4" w:space="0" w:color="999999"/>
               <w:left w:val="single" w:sz="4" w:space="0" w:color="999999"/>
@@ -228,7 +228,7 @@
             </w:tcBorders>
             <w:shd w:fill="FFFFFF" w:val="clear"/>
             <w:tcMar>
-              <w:left w:w="8" w:type="dxa"/>
+              <w:left w:w="3" w:type="dxa"/>
             </w:tcMar>
             <w:vAlign w:val="center"/>
           </w:tcPr>
@@ -260,7 +260,7 @@
             </w:tcBorders>
             <w:shd w:fill="FFFFFF" w:val="clear"/>
             <w:tcMar>
-              <w:left w:w="8" w:type="dxa"/>
+              <w:left w:w="3" w:type="dxa"/>
             </w:tcMar>
             <w:vAlign w:val="center"/>
           </w:tcPr>
@@ -292,7 +292,7 @@
             </w:tcBorders>
             <w:shd w:fill="FFFFFF" w:val="clear"/>
             <w:tcMar>
-              <w:left w:w="8" w:type="dxa"/>
+              <w:left w:w="3" w:type="dxa"/>
             </w:tcMar>
             <w:vAlign w:val="center"/>
           </w:tcPr>
@@ -313,7 +313,7 @@
         </w:tc>
         <w:tc>
           <w:tcPr>
-            <w:tcW w:w="3538" w:type="dxa"/>
+            <w:tcW w:w="3539" w:type="dxa"/>
             <w:tcBorders>
               <w:top w:val="single" w:sz="4" w:space="0" w:color="999999"/>
               <w:left w:val="single" w:sz="4" w:space="0" w:color="999999"/>
@@ -324,7 +324,7 @@
             </w:tcBorders>
             <w:shd w:fill="FFFFFF" w:val="clear"/>
             <w:tcMar>
-              <w:left w:w="8" w:type="dxa"/>
+              <w:left w:w="3" w:type="dxa"/>
             </w:tcMar>
             <w:vAlign w:val="center"/>
           </w:tcPr>
@@ -881,8 +881,8 @@
           <w:color w:val="666666"/>
         </w:rPr>
       </w:pPr>
-      <w:bookmarkStart w:id="0" w:name="_Toc383370456"/>
-      <w:bookmarkStart w:id="1" w:name="_Toc427503324"/>
+      <w:bookmarkStart w:id="0" w:name="_Toc427503324"/>
+      <w:bookmarkStart w:id="1" w:name="_Toc383370456"/>
       <w:bookmarkEnd w:id="0"/>
       <w:bookmarkEnd w:id="1"/>
       <w:r>
@@ -1415,23 +1415,25 @@
           <w:sz w:val="24"/>
           <w:szCs w:val="24"/>
         </w:rPr>
-        <w:t xml:space="preserve">Fabio Santos de Oliveira, </w:t>
-      </w:r>
-      <w:r>
+        <w:t>Fabio Santos de Oliveira, gerente do projeto. Tem autonomia para fazer qualquer tipo de alteração desde que o patrocinador aprove.</w:t>
+      </w:r>
+    </w:p>
+    <w:p>
+      <w:pPr>
+        <w:pStyle w:val="Normal"/>
         <w:rPr>
           <w:rFonts w:ascii="Times" w:hAnsi="Times"/>
           <w:sz w:val="24"/>
           <w:szCs w:val="24"/>
         </w:rPr>
-        <w:t xml:space="preserve">gerente do </w:t>
-      </w:r>
+      </w:pPr>
       <w:r>
         <w:rPr>
           <w:rFonts w:ascii="Times" w:hAnsi="Times"/>
           <w:sz w:val="24"/>
           <w:szCs w:val="24"/>
         </w:rPr>
-        <w:t xml:space="preserve">projeto. </w:t>
+        <w:t xml:space="preserve">  </w:t>
       </w:r>
       <w:r>
         <w:rPr>
@@ -1439,65 +1441,7 @@
           <w:sz w:val="24"/>
           <w:szCs w:val="24"/>
         </w:rPr>
-        <w:t>Tem autonomia para fazer qualquer tipo de alteração desde que o patrocinador aprove</w:t>
-      </w:r>
-      <w:r>
-        <w:rPr>
-          <w:rFonts w:ascii="Times" w:hAnsi="Times"/>
-          <w:sz w:val="24"/>
-          <w:szCs w:val="24"/>
-        </w:rPr>
-        <w:t>.</w:t>
-      </w:r>
-    </w:p>
-    <w:p>
-      <w:pPr>
-        <w:pStyle w:val="Normal"/>
-        <w:rPr>
-          <w:rFonts w:ascii="Times" w:hAnsi="Times"/>
-          <w:sz w:val="24"/>
-          <w:szCs w:val="24"/>
-        </w:rPr>
-      </w:pPr>
-      <w:r>
-        <w:rPr>
-          <w:rFonts w:ascii="Times" w:hAnsi="Times"/>
-          <w:sz w:val="24"/>
-          <w:szCs w:val="24"/>
-        </w:rPr>
-        <w:t xml:space="preserve">  </w:t>
-      </w:r>
-      <w:r>
-        <w:rPr>
-          <w:rFonts w:ascii="Times" w:hAnsi="Times"/>
-          <w:sz w:val="24"/>
-          <w:szCs w:val="24"/>
-        </w:rPr>
-        <w:t xml:space="preserve">Gustavo Bartz Guedes, </w:t>
-      </w:r>
-      <w:r>
-        <w:rPr>
-          <w:rFonts w:ascii="Times" w:hAnsi="Times"/>
-          <w:sz w:val="24"/>
-          <w:szCs w:val="24"/>
-        </w:rPr>
-        <w:t>patrocinador</w:t>
-      </w:r>
-      <w:r>
-        <w:rPr>
-          <w:rFonts w:ascii="Times" w:hAnsi="Times"/>
-          <w:sz w:val="24"/>
-          <w:szCs w:val="24"/>
-        </w:rPr>
-        <w:t xml:space="preserve">. </w:t>
-      </w:r>
-      <w:r>
-        <w:rPr>
-          <w:rFonts w:ascii="Times" w:hAnsi="Times"/>
-          <w:sz w:val="24"/>
-          <w:szCs w:val="24"/>
-        </w:rPr>
-        <w:t xml:space="preserve"> </w:t>
+        <w:t xml:space="preserve">Gustavo Bartz Guedes, patrocinador.  </w:t>
       </w:r>
     </w:p>
     <w:p>
@@ -1521,9 +1465,9 @@
           <w:color w:val="666666"/>
         </w:rPr>
       </w:pPr>
-      <w:bookmarkStart w:id="6" w:name="_Toc3833704561"/>
+      <w:bookmarkStart w:id="6" w:name="_Toc383370458"/>
       <w:bookmarkStart w:id="7" w:name="_Toc427503327"/>
-      <w:bookmarkStart w:id="8" w:name="_Toc383370458"/>
+      <w:bookmarkStart w:id="8" w:name="_Toc3833704561"/>
       <w:bookmarkEnd w:id="6"/>
       <w:bookmarkEnd w:id="7"/>
       <w:bookmarkEnd w:id="8"/>
@@ -2229,37 +2173,7 @@
         <w:rPr>
           <w:rFonts w:ascii="Times" w:hAnsi="Times"/>
         </w:rPr>
-        <w:t>2</w:t>
-      </w:r>
-      <w:r>
-        <w:rPr>
-          <w:rFonts w:ascii="Times" w:hAnsi="Times"/>
-        </w:rPr>
-        <w:t xml:space="preserve">. </w:t>
-      </w:r>
-      <w:r>
-        <w:rPr>
-          <w:rFonts w:ascii="Times" w:hAnsi="Times"/>
-        </w:rPr>
-        <w:t xml:space="preserve">Criar </w:t>
-      </w:r>
-      <w:r>
-        <w:rPr>
-          <w:rFonts w:ascii="Times" w:hAnsi="Times"/>
-        </w:rPr>
-        <w:t xml:space="preserve">visualizações </w:t>
-      </w:r>
-      <w:r>
-        <w:rPr>
-          <w:rFonts w:ascii="Times" w:hAnsi="Times"/>
-        </w:rPr>
-        <w:t>e exibir na pagina do modulo</w:t>
-      </w:r>
-      <w:r>
-        <w:rPr>
-          <w:rFonts w:ascii="Times" w:hAnsi="Times"/>
-        </w:rPr>
-        <w:t>.</w:t>
+        <w:t>2. Criar visualizações e exibir na pagina do modulo.</w:t>
       </w:r>
     </w:p>
     <w:p>
@@ -2274,13 +2188,7 @@
         <w:rPr>
           <w:rFonts w:ascii="Times" w:hAnsi="Times"/>
         </w:rPr>
-        <w:t>3</w:t>
-      </w:r>
-      <w:r>
-        <w:rPr>
-          <w:rFonts w:ascii="Times" w:hAnsi="Times"/>
-        </w:rPr>
-        <w:t>. Criar o banco dados para armazenar os dados do IFSP – campus Hortolândia.</w:t>
+        <w:t>3. Criar o banco dados para armazenar os dados do IFSP – campus Hortolândia.</w:t>
       </w:r>
     </w:p>
     <w:p>
@@ -2347,7 +2255,7 @@
     <w:tbl>
       <w:tblPr>
         <w:jc w:val="left"/>
-        <w:tblInd w:w="-20" w:type="dxa"/>
+        <w:tblInd w:w="-25" w:type="dxa"/>
         <w:tblBorders>
           <w:top w:val="single" w:sz="4" w:space="0" w:color="999999"/>
           <w:left w:val="single" w:sz="4" w:space="0" w:color="999999"/>
@@ -2358,15 +2266,15 @@
         </w:tblBorders>
         <w:tblCellMar>
           <w:top w:w="57" w:type="dxa"/>
-          <w:left w:w="88" w:type="dxa"/>
+          <w:left w:w="83" w:type="dxa"/>
           <w:bottom w:w="57" w:type="dxa"/>
           <w:right w:w="108" w:type="dxa"/>
         </w:tblCellMar>
       </w:tblPr>
       <w:tblGrid>
-        <w:gridCol w:w="1644"/>
+        <w:gridCol w:w="1643"/>
         <w:gridCol w:w="6009"/>
-        <w:gridCol w:w="1414"/>
+        <w:gridCol w:w="1415"/>
       </w:tblGrid>
       <w:tr>
         <w:trPr>
@@ -2374,7 +2282,7 @@
         </w:trPr>
         <w:tc>
           <w:tcPr>
-            <w:tcW w:w="1644" w:type="dxa"/>
+            <w:tcW w:w="1643" w:type="dxa"/>
             <w:tcBorders>
               <w:top w:val="single" w:sz="4" w:space="0" w:color="999999"/>
               <w:left w:val="single" w:sz="4" w:space="0" w:color="999999"/>
@@ -2385,7 +2293,7 @@
             </w:tcBorders>
             <w:shd w:fill="DBE5F1" w:val="clear"/>
             <w:tcMar>
-              <w:left w:w="88" w:type="dxa"/>
+              <w:left w:w="83" w:type="dxa"/>
             </w:tcMar>
           </w:tcPr>
           <w:p>
@@ -2416,7 +2324,7 @@
             </w:tcBorders>
             <w:shd w:fill="DBE5F1" w:val="clear"/>
             <w:tcMar>
-              <w:left w:w="88" w:type="dxa"/>
+              <w:left w:w="83" w:type="dxa"/>
             </w:tcMar>
             <w:vAlign w:val="center"/>
           </w:tcPr>
@@ -2437,7 +2345,7 @@
         </w:tc>
         <w:tc>
           <w:tcPr>
-            <w:tcW w:w="1414" w:type="dxa"/>
+            <w:tcW w:w="1415" w:type="dxa"/>
             <w:tcBorders>
               <w:top w:val="single" w:sz="4" w:space="0" w:color="999999"/>
               <w:left w:val="single" w:sz="4" w:space="0" w:color="999999"/>
@@ -2448,7 +2356,7 @@
             </w:tcBorders>
             <w:shd w:fill="DBE5F1" w:val="clear"/>
             <w:tcMar>
-              <w:left w:w="88" w:type="dxa"/>
+              <w:left w:w="83" w:type="dxa"/>
             </w:tcMar>
             <w:vAlign w:val="center"/>
           </w:tcPr>
@@ -2474,7 +2382,7 @@
         </w:trPr>
         <w:tc>
           <w:tcPr>
-            <w:tcW w:w="1644" w:type="dxa"/>
+            <w:tcW w:w="1643" w:type="dxa"/>
             <w:tcBorders>
               <w:top w:val="single" w:sz="4" w:space="0" w:color="999999"/>
               <w:left w:val="single" w:sz="4" w:space="0" w:color="999999"/>
@@ -2485,7 +2393,7 @@
             </w:tcBorders>
             <w:shd w:fill="FFFFFF" w:val="clear"/>
             <w:tcMar>
-              <w:left w:w="88" w:type="dxa"/>
+              <w:left w:w="83" w:type="dxa"/>
             </w:tcMar>
           </w:tcPr>
           <w:p>
@@ -2516,7 +2424,7 @@
             </w:tcBorders>
             <w:shd w:fill="FFFFFF" w:val="clear"/>
             <w:tcMar>
-              <w:left w:w="88" w:type="dxa"/>
+              <w:left w:w="83" w:type="dxa"/>
             </w:tcMar>
           </w:tcPr>
           <w:p>
@@ -2536,7 +2444,7 @@
         </w:tc>
         <w:tc>
           <w:tcPr>
-            <w:tcW w:w="1414" w:type="dxa"/>
+            <w:tcW w:w="1415" w:type="dxa"/>
             <w:tcBorders>
               <w:top w:val="single" w:sz="4" w:space="0" w:color="999999"/>
               <w:left w:val="single" w:sz="4" w:space="0" w:color="999999"/>
@@ -2547,7 +2455,7 @@
             </w:tcBorders>
             <w:shd w:fill="FFFFFF" w:val="clear"/>
             <w:tcMar>
-              <w:left w:w="88" w:type="dxa"/>
+              <w:left w:w="83" w:type="dxa"/>
             </w:tcMar>
             <w:vAlign w:val="center"/>
           </w:tcPr>
@@ -2573,7 +2481,7 @@
         </w:trPr>
         <w:tc>
           <w:tcPr>
-            <w:tcW w:w="1644" w:type="dxa"/>
+            <w:tcW w:w="1643" w:type="dxa"/>
             <w:vMerge w:val="restart"/>
             <w:tcBorders>
               <w:top w:val="single" w:sz="4" w:space="0" w:color="999999"/>
@@ -2585,7 +2493,7 @@
             </w:tcBorders>
             <w:shd w:fill="FFFFFF" w:val="clear"/>
             <w:tcMar>
-              <w:left w:w="88" w:type="dxa"/>
+              <w:left w:w="83" w:type="dxa"/>
             </w:tcMar>
             <w:vAlign w:val="center"/>
           </w:tcPr>
@@ -2617,7 +2525,7 @@
             </w:tcBorders>
             <w:shd w:fill="FFFFFF" w:val="clear"/>
             <w:tcMar>
-              <w:left w:w="88" w:type="dxa"/>
+              <w:left w:w="83" w:type="dxa"/>
             </w:tcMar>
           </w:tcPr>
           <w:p>
@@ -2637,7 +2545,7 @@
         </w:tc>
         <w:tc>
           <w:tcPr>
-            <w:tcW w:w="1414" w:type="dxa"/>
+            <w:tcW w:w="1415" w:type="dxa"/>
             <w:tcBorders>
               <w:top w:val="single" w:sz="4" w:space="0" w:color="999999"/>
               <w:left w:val="single" w:sz="4" w:space="0" w:color="999999"/>
@@ -2648,7 +2556,7 @@
             </w:tcBorders>
             <w:shd w:fill="FFFFFF" w:val="clear"/>
             <w:tcMar>
-              <w:left w:w="88" w:type="dxa"/>
+              <w:left w:w="83" w:type="dxa"/>
             </w:tcMar>
             <w:vAlign w:val="center"/>
           </w:tcPr>
@@ -2674,7 +2582,7 @@
         </w:trPr>
         <w:tc>
           <w:tcPr>
-            <w:tcW w:w="1644" w:type="dxa"/>
+            <w:tcW w:w="1643" w:type="dxa"/>
             <w:vMerge w:val="continue"/>
             <w:tcBorders>
               <w:top w:val="single" w:sz="4" w:space="0" w:color="999999"/>
@@ -2686,7 +2594,7 @@
             </w:tcBorders>
             <w:shd w:fill="FFFFFF" w:val="clear"/>
             <w:tcMar>
-              <w:left w:w="88" w:type="dxa"/>
+              <w:left w:w="83" w:type="dxa"/>
             </w:tcMar>
           </w:tcPr>
           <w:p>
@@ -2716,7 +2624,7 @@
             </w:tcBorders>
             <w:shd w:fill="FFFFFF" w:val="clear"/>
             <w:tcMar>
-              <w:left w:w="88" w:type="dxa"/>
+              <w:left w:w="83" w:type="dxa"/>
             </w:tcMar>
           </w:tcPr>
           <w:p>
@@ -2736,7 +2644,7 @@
         </w:tc>
         <w:tc>
           <w:tcPr>
-            <w:tcW w:w="1414" w:type="dxa"/>
+            <w:tcW w:w="1415" w:type="dxa"/>
             <w:tcBorders>
               <w:top w:val="single" w:sz="4" w:space="0" w:color="999999"/>
               <w:left w:val="single" w:sz="4" w:space="0" w:color="999999"/>
@@ -2747,7 +2655,7 @@
             </w:tcBorders>
             <w:shd w:fill="FFFFFF" w:val="clear"/>
             <w:tcMar>
-              <w:left w:w="88" w:type="dxa"/>
+              <w:left w:w="83" w:type="dxa"/>
             </w:tcMar>
             <w:vAlign w:val="center"/>
           </w:tcPr>
@@ -2773,7 +2681,7 @@
         </w:trPr>
         <w:tc>
           <w:tcPr>
-            <w:tcW w:w="1644" w:type="dxa"/>
+            <w:tcW w:w="1643" w:type="dxa"/>
             <w:vMerge w:val="restart"/>
             <w:tcBorders>
               <w:top w:val="single" w:sz="4" w:space="0" w:color="999999"/>
@@ -2785,7 +2693,7 @@
             </w:tcBorders>
             <w:shd w:fill="FFFFFF" w:val="clear"/>
             <w:tcMar>
-              <w:left w:w="88" w:type="dxa"/>
+              <w:left w:w="83" w:type="dxa"/>
             </w:tcMar>
             <w:vAlign w:val="center"/>
           </w:tcPr>
@@ -2817,7 +2725,7 @@
             </w:tcBorders>
             <w:shd w:fill="FFFFFF" w:val="clear"/>
             <w:tcMar>
-              <w:left w:w="88" w:type="dxa"/>
+              <w:left w:w="83" w:type="dxa"/>
             </w:tcMar>
           </w:tcPr>
           <w:p>
@@ -2837,7 +2745,7 @@
         </w:tc>
         <w:tc>
           <w:tcPr>
-            <w:tcW w:w="1414" w:type="dxa"/>
+            <w:tcW w:w="1415" w:type="dxa"/>
             <w:tcBorders>
               <w:top w:val="single" w:sz="4" w:space="0" w:color="999999"/>
               <w:left w:val="single" w:sz="4" w:space="0" w:color="999999"/>
@@ -2848,7 +2756,7 @@
             </w:tcBorders>
             <w:shd w:fill="FFFFFF" w:val="clear"/>
             <w:tcMar>
-              <w:left w:w="88" w:type="dxa"/>
+              <w:left w:w="83" w:type="dxa"/>
             </w:tcMar>
             <w:vAlign w:val="center"/>
           </w:tcPr>
@@ -2874,7 +2782,7 @@
         </w:trPr>
         <w:tc>
           <w:tcPr>
-            <w:tcW w:w="1644" w:type="dxa"/>
+            <w:tcW w:w="1643" w:type="dxa"/>
             <w:vMerge w:val="continue"/>
             <w:tcBorders>
               <w:top w:val="nil"/>
@@ -2886,7 +2794,7 @@
             </w:tcBorders>
             <w:shd w:fill="FFFFFF" w:val="clear"/>
             <w:tcMar>
-              <w:left w:w="88" w:type="dxa"/>
+              <w:left w:w="83" w:type="dxa"/>
             </w:tcMar>
           </w:tcPr>
           <w:p>
@@ -2916,7 +2824,7 @@
             </w:tcBorders>
             <w:shd w:fill="FFFFFF" w:val="clear"/>
             <w:tcMar>
-              <w:left w:w="88" w:type="dxa"/>
+              <w:left w:w="83" w:type="dxa"/>
             </w:tcMar>
           </w:tcPr>
           <w:p>
@@ -2936,7 +2844,7 @@
         </w:tc>
         <w:tc>
           <w:tcPr>
-            <w:tcW w:w="1414" w:type="dxa"/>
+            <w:tcW w:w="1415" w:type="dxa"/>
             <w:tcBorders>
               <w:top w:val="nil"/>
               <w:left w:val="single" w:sz="4" w:space="0" w:color="999999"/>
@@ -2947,7 +2855,7 @@
             </w:tcBorders>
             <w:shd w:fill="FFFFFF" w:val="clear"/>
             <w:tcMar>
-              <w:left w:w="88" w:type="dxa"/>
+              <w:left w:w="83" w:type="dxa"/>
             </w:tcMar>
             <w:vAlign w:val="center"/>
           </w:tcPr>
@@ -2973,7 +2881,7 @@
         </w:trPr>
         <w:tc>
           <w:tcPr>
-            <w:tcW w:w="1644" w:type="dxa"/>
+            <w:tcW w:w="1643" w:type="dxa"/>
             <w:vMerge w:val="continue"/>
             <w:tcBorders>
               <w:top w:val="single" w:sz="4" w:space="0" w:color="999999"/>
@@ -2985,7 +2893,7 @@
             </w:tcBorders>
             <w:shd w:fill="FFFFFF" w:val="clear"/>
             <w:tcMar>
-              <w:left w:w="88" w:type="dxa"/>
+              <w:left w:w="83" w:type="dxa"/>
             </w:tcMar>
           </w:tcPr>
           <w:p>
@@ -3015,7 +2923,7 @@
             </w:tcBorders>
             <w:shd w:fill="FFFFFF" w:val="clear"/>
             <w:tcMar>
-              <w:left w:w="88" w:type="dxa"/>
+              <w:left w:w="83" w:type="dxa"/>
             </w:tcMar>
           </w:tcPr>
           <w:p>
@@ -3035,7 +2943,7 @@
         </w:tc>
         <w:tc>
           <w:tcPr>
-            <w:tcW w:w="1414" w:type="dxa"/>
+            <w:tcW w:w="1415" w:type="dxa"/>
             <w:tcBorders>
               <w:top w:val="single" w:sz="4" w:space="0" w:color="999999"/>
               <w:left w:val="single" w:sz="4" w:space="0" w:color="999999"/>
@@ -3046,7 +2954,7 @@
             </w:tcBorders>
             <w:shd w:fill="FFFFFF" w:val="clear"/>
             <w:tcMar>
-              <w:left w:w="88" w:type="dxa"/>
+              <w:left w:w="83" w:type="dxa"/>
             </w:tcMar>
             <w:vAlign w:val="center"/>
           </w:tcPr>
@@ -3072,7 +2980,7 @@
         </w:trPr>
         <w:tc>
           <w:tcPr>
-            <w:tcW w:w="1644" w:type="dxa"/>
+            <w:tcW w:w="1643" w:type="dxa"/>
             <w:vMerge w:val="restart"/>
             <w:tcBorders>
               <w:top w:val="single" w:sz="4" w:space="0" w:color="999999"/>
@@ -3084,7 +2992,7 @@
             </w:tcBorders>
             <w:shd w:fill="FFFFFF" w:val="clear"/>
             <w:tcMar>
-              <w:left w:w="88" w:type="dxa"/>
+              <w:left w:w="83" w:type="dxa"/>
             </w:tcMar>
             <w:vAlign w:val="center"/>
           </w:tcPr>
@@ -3116,7 +3024,7 @@
             </w:tcBorders>
             <w:shd w:fill="FFFFFF" w:val="clear"/>
             <w:tcMar>
-              <w:left w:w="88" w:type="dxa"/>
+              <w:left w:w="83" w:type="dxa"/>
             </w:tcMar>
           </w:tcPr>
           <w:p>
@@ -3136,7 +3044,7 @@
         </w:tc>
         <w:tc>
           <w:tcPr>
-            <w:tcW w:w="1414" w:type="dxa"/>
+            <w:tcW w:w="1415" w:type="dxa"/>
             <w:tcBorders>
               <w:top w:val="single" w:sz="4" w:space="0" w:color="999999"/>
               <w:left w:val="single" w:sz="4" w:space="0" w:color="999999"/>
@@ -3147,7 +3055,7 @@
             </w:tcBorders>
             <w:shd w:fill="FFFFFF" w:val="clear"/>
             <w:tcMar>
-              <w:left w:w="88" w:type="dxa"/>
+              <w:left w:w="83" w:type="dxa"/>
             </w:tcMar>
             <w:vAlign w:val="center"/>
           </w:tcPr>
@@ -3173,7 +3081,7 @@
         </w:trPr>
         <w:tc>
           <w:tcPr>
-            <w:tcW w:w="1644" w:type="dxa"/>
+            <w:tcW w:w="1643" w:type="dxa"/>
             <w:vMerge w:val="continue"/>
             <w:tcBorders>
               <w:top w:val="single" w:sz="4" w:space="0" w:color="999999"/>
@@ -3185,7 +3093,7 @@
             </w:tcBorders>
             <w:shd w:fill="FFFFFF" w:val="clear"/>
             <w:tcMar>
-              <w:left w:w="88" w:type="dxa"/>
+              <w:left w:w="83" w:type="dxa"/>
             </w:tcMar>
           </w:tcPr>
           <w:p>
@@ -3215,7 +3123,7 @@
             </w:tcBorders>
             <w:shd w:fill="FFFFFF" w:val="clear"/>
             <w:tcMar>
-              <w:left w:w="88" w:type="dxa"/>
+              <w:left w:w="83" w:type="dxa"/>
             </w:tcMar>
           </w:tcPr>
           <w:p>
@@ -3235,7 +3143,7 @@
         </w:tc>
         <w:tc>
           <w:tcPr>
-            <w:tcW w:w="1414" w:type="dxa"/>
+            <w:tcW w:w="1415" w:type="dxa"/>
             <w:tcBorders>
               <w:top w:val="single" w:sz="4" w:space="0" w:color="999999"/>
               <w:left w:val="single" w:sz="4" w:space="0" w:color="999999"/>
@@ -3246,7 +3154,7 @@
             </w:tcBorders>
             <w:shd w:fill="FFFFFF" w:val="clear"/>
             <w:tcMar>
-              <w:left w:w="88" w:type="dxa"/>
+              <w:left w:w="83" w:type="dxa"/>
             </w:tcMar>
             <w:vAlign w:val="center"/>
           </w:tcPr>
@@ -3279,8 +3187,8 @@
           <w:color w:val="666666"/>
         </w:rPr>
       </w:pPr>
-      <w:bookmarkStart w:id="11" w:name="_Toc383370461"/>
-      <w:bookmarkStart w:id="12" w:name="_Toc427503331"/>
+      <w:bookmarkStart w:id="11" w:name="_Toc427503331"/>
+      <w:bookmarkStart w:id="12" w:name="_Toc383370461"/>
       <w:r>
         <w:rPr>
           <w:rFonts w:ascii="Times" w:hAnsi="Times"/>
@@ -3369,13 +3277,13 @@
         </w:tblBorders>
         <w:tblCellMar>
           <w:top w:w="0" w:type="dxa"/>
-          <w:left w:w="88" w:type="dxa"/>
+          <w:left w:w="83" w:type="dxa"/>
           <w:bottom w:w="0" w:type="dxa"/>
           <w:right w:w="108" w:type="dxa"/>
         </w:tblCellMar>
       </w:tblPr>
       <w:tblGrid>
-        <w:gridCol w:w="3521"/>
+        <w:gridCol w:w="3520"/>
         <w:gridCol w:w="2410"/>
       </w:tblGrid>
       <w:tr>
@@ -3384,7 +3292,7 @@
         </w:trPr>
         <w:tc>
           <w:tcPr>
-            <w:tcW w:w="3521" w:type="dxa"/>
+            <w:tcW w:w="3520" w:type="dxa"/>
             <w:tcBorders>
               <w:top w:val="single" w:sz="4" w:space="0" w:color="00000A"/>
               <w:left w:val="single" w:sz="4" w:space="0" w:color="00000A"/>
@@ -3395,7 +3303,7 @@
             </w:tcBorders>
             <w:shd w:fill="DBE5F1" w:val="clear"/>
             <w:tcMar>
-              <w:left w:w="88" w:type="dxa"/>
+              <w:left w:w="83" w:type="dxa"/>
             </w:tcMar>
           </w:tcPr>
           <w:p>
@@ -3434,7 +3342,7 @@
             </w:tcBorders>
             <w:shd w:fill="DBE5F1" w:val="clear"/>
             <w:tcMar>
-              <w:left w:w="88" w:type="dxa"/>
+              <w:left w:w="83" w:type="dxa"/>
             </w:tcMar>
             <w:vAlign w:val="center"/>
           </w:tcPr>
@@ -3468,7 +3376,7 @@
         </w:trPr>
         <w:tc>
           <w:tcPr>
-            <w:tcW w:w="3521" w:type="dxa"/>
+            <w:tcW w:w="3520" w:type="dxa"/>
             <w:tcBorders>
               <w:top w:val="single" w:sz="4" w:space="0" w:color="00000A"/>
               <w:left w:val="single" w:sz="4" w:space="0" w:color="00000A"/>
@@ -3479,7 +3387,7 @@
             </w:tcBorders>
             <w:shd w:fill="FFFFFF" w:val="clear"/>
             <w:tcMar>
-              <w:left w:w="88" w:type="dxa"/>
+              <w:left w:w="83" w:type="dxa"/>
             </w:tcMar>
           </w:tcPr>
           <w:p>
@@ -3518,7 +3426,7 @@
             </w:tcBorders>
             <w:shd w:fill="FFFFFF" w:val="clear"/>
             <w:tcMar>
-              <w:left w:w="88" w:type="dxa"/>
+              <w:left w:w="83" w:type="dxa"/>
             </w:tcMar>
             <w:vAlign w:val="center"/>
           </w:tcPr>
@@ -3561,7 +3469,7 @@
         </w:trPr>
         <w:tc>
           <w:tcPr>
-            <w:tcW w:w="3521" w:type="dxa"/>
+            <w:tcW w:w="3520" w:type="dxa"/>
             <w:tcBorders>
               <w:top w:val="nil"/>
               <w:left w:val="single" w:sz="4" w:space="0" w:color="00000A"/>
@@ -3572,7 +3480,7 @@
             </w:tcBorders>
             <w:shd w:fill="FFFFFF" w:val="clear"/>
             <w:tcMar>
-              <w:left w:w="88" w:type="dxa"/>
+              <w:left w:w="83" w:type="dxa"/>
             </w:tcMar>
           </w:tcPr>
           <w:p>
@@ -3611,7 +3519,7 @@
             </w:tcBorders>
             <w:shd w:fill="FFFFFF" w:val="clear"/>
             <w:tcMar>
-              <w:left w:w="88" w:type="dxa"/>
+              <w:left w:w="83" w:type="dxa"/>
             </w:tcMar>
             <w:vAlign w:val="center"/>
           </w:tcPr>
@@ -3643,17 +3551,7 @@
                 <w:szCs w:val="22"/>
                 <w:lang w:val="pt-BR" w:eastAsia="pt-BR" w:bidi="ar-SA"/>
               </w:rPr>
-              <w:t>Patrocin</w:t>
-            </w:r>
-            <w:r>
-              <w:rPr>
-                <w:rFonts w:eastAsia="Times" w:cs="Times New Roman" w:ascii="Times" w:hAnsi="Times"/>
-                <w:color w:val="00000A"/>
-                <w:sz w:val="22"/>
-                <w:szCs w:val="22"/>
-                <w:lang w:val="pt-BR" w:eastAsia="pt-BR" w:bidi="ar-SA"/>
-              </w:rPr>
-              <w:t>ador</w:t>
+              <w:t>Patrocinador</w:t>
             </w:r>
           </w:p>
         </w:tc>
@@ -3664,7 +3562,7 @@
         </w:trPr>
         <w:tc>
           <w:tcPr>
-            <w:tcW w:w="3521" w:type="dxa"/>
+            <w:tcW w:w="3520" w:type="dxa"/>
             <w:tcBorders>
               <w:top w:val="nil"/>
               <w:left w:val="single" w:sz="4" w:space="0" w:color="00000A"/>
@@ -3675,7 +3573,7 @@
             </w:tcBorders>
             <w:shd w:fill="FFFFFF" w:val="clear"/>
             <w:tcMar>
-              <w:left w:w="88" w:type="dxa"/>
+              <w:left w:w="83" w:type="dxa"/>
             </w:tcMar>
           </w:tcPr>
           <w:p>
@@ -3714,7 +3612,7 @@
             </w:tcBorders>
             <w:shd w:fill="FFFFFF" w:val="clear"/>
             <w:tcMar>
-              <w:left w:w="88" w:type="dxa"/>
+              <w:left w:w="83" w:type="dxa"/>
             </w:tcMar>
             <w:vAlign w:val="center"/>
           </w:tcPr>
@@ -3757,7 +3655,7 @@
         </w:trPr>
         <w:tc>
           <w:tcPr>
-            <w:tcW w:w="3521" w:type="dxa"/>
+            <w:tcW w:w="3520" w:type="dxa"/>
             <w:tcBorders>
               <w:top w:val="nil"/>
               <w:left w:val="single" w:sz="4" w:space="0" w:color="00000A"/>
@@ -3768,7 +3666,7 @@
             </w:tcBorders>
             <w:shd w:fill="FFFFFF" w:val="clear"/>
             <w:tcMar>
-              <w:left w:w="88" w:type="dxa"/>
+              <w:left w:w="83" w:type="dxa"/>
             </w:tcMar>
           </w:tcPr>
           <w:p>
@@ -3807,7 +3705,7 @@
             </w:tcBorders>
             <w:shd w:fill="FFFFFF" w:val="clear"/>
             <w:tcMar>
-              <w:left w:w="88" w:type="dxa"/>
+              <w:left w:w="83" w:type="dxa"/>
             </w:tcMar>
             <w:vAlign w:val="center"/>
           </w:tcPr>
@@ -4000,15 +3898,11 @@
     </w:p>
     <w:p>
       <w:pPr>
-        <w:pStyle w:val="Comments"/>
-        <w:rPr>
-          <w:rFonts w:ascii="Times" w:hAnsi="Times"/>
-        </w:rPr>
-      </w:pPr>
-      <w:r>
-        <w:rPr>
-          <w:rFonts w:ascii="Times" w:hAnsi="Times"/>
-        </w:rPr>
+        <w:pStyle w:val="Normal"/>
+        <w:rPr/>
+      </w:pPr>
+      <w:r>
+        <w:rPr/>
       </w:r>
     </w:p>
     <w:p>
@@ -4030,28 +3924,6 @@
           <w:sz w:val="24"/>
           <w:szCs w:val="24"/>
         </w:rPr>
-        <w:t>Alteração no cronograma (Adiantamento de entrega);</w:t>
-      </w:r>
-    </w:p>
-    <w:p>
-      <w:pPr>
-        <w:pStyle w:val="Corpodotexto"/>
-        <w:numPr>
-          <w:ilvl w:val="0"/>
-          <w:numId w:val="4"/>
-        </w:numPr>
-        <w:rPr>
-          <w:rFonts w:ascii="Times" w:hAnsi="Times"/>
-          <w:sz w:val="24"/>
-          <w:szCs w:val="24"/>
-        </w:rPr>
-      </w:pPr>
-      <w:r>
-        <w:rPr>
-          <w:rFonts w:ascii="Times" w:hAnsi="Times"/>
-          <w:sz w:val="24"/>
-          <w:szCs w:val="24"/>
-        </w:rPr>
         <w:t>Computador mal configurado ou danificado;</w:t>
       </w:r>
     </w:p>
@@ -4182,7 +4054,7 @@
     <w:tbl>
       <w:tblPr>
         <w:jc w:val="left"/>
-        <w:tblInd w:w="-20" w:type="dxa"/>
+        <w:tblInd w:w="-25" w:type="dxa"/>
         <w:tblBorders>
           <w:top w:val="single" w:sz="4" w:space="0" w:color="999999"/>
           <w:left w:val="single" w:sz="4" w:space="0" w:color="999999"/>
@@ -4193,15 +4065,15 @@
         </w:tblBorders>
         <w:tblCellMar>
           <w:top w:w="0" w:type="dxa"/>
-          <w:left w:w="8" w:type="dxa"/>
+          <w:left w:w="3" w:type="dxa"/>
           <w:bottom w:w="0" w:type="dxa"/>
           <w:right w:w="0" w:type="dxa"/>
         </w:tblCellMar>
       </w:tblPr>
       <w:tblGrid>
-        <w:gridCol w:w="2434"/>
+        <w:gridCol w:w="2433"/>
         <w:gridCol w:w="4676"/>
-        <w:gridCol w:w="1565"/>
+        <w:gridCol w:w="1566"/>
       </w:tblGrid>
       <w:tr>
         <w:trPr>
@@ -4222,7 +4094,7 @@
             </w:tcBorders>
             <w:shd w:fill="DBE5F1" w:val="clear"/>
             <w:tcMar>
-              <w:left w:w="8" w:type="dxa"/>
+              <w:left w:w="3" w:type="dxa"/>
             </w:tcMar>
             <w:vAlign w:val="center"/>
           </w:tcPr>
@@ -4252,7 +4124,7 @@
         </w:trPr>
         <w:tc>
           <w:tcPr>
-            <w:tcW w:w="2434" w:type="dxa"/>
+            <w:tcW w:w="2433" w:type="dxa"/>
             <w:tcBorders>
               <w:top w:val="single" w:sz="4" w:space="0" w:color="999999"/>
               <w:left w:val="single" w:sz="4" w:space="0" w:color="999999"/>
@@ -4263,7 +4135,7 @@
             </w:tcBorders>
             <w:shd w:fill="DBE5F1" w:val="clear"/>
             <w:tcMar>
-              <w:left w:w="8" w:type="dxa"/>
+              <w:left w:w="3" w:type="dxa"/>
             </w:tcMar>
             <w:vAlign w:val="center"/>
           </w:tcPr>
@@ -4298,7 +4170,7 @@
             </w:tcBorders>
             <w:shd w:fill="DBE5F1" w:val="clear"/>
             <w:tcMar>
-              <w:left w:w="8" w:type="dxa"/>
+              <w:left w:w="3" w:type="dxa"/>
             </w:tcMar>
             <w:vAlign w:val="center"/>
           </w:tcPr>
@@ -4322,7 +4194,7 @@
         </w:tc>
         <w:tc>
           <w:tcPr>
-            <w:tcW w:w="1565" w:type="dxa"/>
+            <w:tcW w:w="1566" w:type="dxa"/>
             <w:tcBorders>
               <w:top w:val="single" w:sz="4" w:space="0" w:color="999999"/>
               <w:left w:val="single" w:sz="4" w:space="0" w:color="999999"/>
@@ -4333,7 +4205,7 @@
             </w:tcBorders>
             <w:shd w:fill="DBE5F1" w:val="clear"/>
             <w:tcMar>
-              <w:left w:w="8" w:type="dxa"/>
+              <w:left w:w="3" w:type="dxa"/>
             </w:tcMar>
             <w:vAlign w:val="center"/>
           </w:tcPr>
@@ -4363,7 +4235,7 @@
         </w:trPr>
         <w:tc>
           <w:tcPr>
-            <w:tcW w:w="2434" w:type="dxa"/>
+            <w:tcW w:w="2433" w:type="dxa"/>
             <w:tcBorders>
               <w:top w:val="single" w:sz="4" w:space="0" w:color="999999"/>
               <w:left w:val="single" w:sz="4" w:space="0" w:color="999999"/>
@@ -4374,7 +4246,7 @@
             </w:tcBorders>
             <w:shd w:fill="FFFFFF" w:val="clear"/>
             <w:tcMar>
-              <w:left w:w="8" w:type="dxa"/>
+              <w:left w:w="3" w:type="dxa"/>
             </w:tcMar>
             <w:vAlign w:val="center"/>
           </w:tcPr>
@@ -4406,7 +4278,7 @@
             </w:tcBorders>
             <w:shd w:fill="FFFFFF" w:val="clear"/>
             <w:tcMar>
-              <w:left w:w="8" w:type="dxa"/>
+              <w:left w:w="3" w:type="dxa"/>
             </w:tcMar>
             <w:vAlign w:val="center"/>
           </w:tcPr>
@@ -4423,7 +4295,7 @@
         </w:tc>
         <w:tc>
           <w:tcPr>
-            <w:tcW w:w="1565" w:type="dxa"/>
+            <w:tcW w:w="1566" w:type="dxa"/>
             <w:tcBorders>
               <w:top w:val="single" w:sz="4" w:space="0" w:color="999999"/>
               <w:left w:val="single" w:sz="4" w:space="0" w:color="999999"/>
@@ -4434,7 +4306,7 @@
             </w:tcBorders>
             <w:shd w:fill="FFFFFF" w:val="clear"/>
             <w:tcMar>
-              <w:left w:w="8" w:type="dxa"/>
+              <w:left w:w="3" w:type="dxa"/>
             </w:tcMar>
             <w:vAlign w:val="center"/>
           </w:tcPr>
@@ -4461,7 +4333,7 @@
         </w:trPr>
         <w:tc>
           <w:tcPr>
-            <w:tcW w:w="2434" w:type="dxa"/>
+            <w:tcW w:w="2433" w:type="dxa"/>
             <w:tcBorders>
               <w:top w:val="single" w:sz="4" w:space="0" w:color="999999"/>
               <w:left w:val="single" w:sz="4" w:space="0" w:color="999999"/>
@@ -4472,7 +4344,7 @@
             </w:tcBorders>
             <w:shd w:fill="FFFFFF" w:val="clear"/>
             <w:tcMar>
-              <w:left w:w="8" w:type="dxa"/>
+              <w:left w:w="3" w:type="dxa"/>
             </w:tcMar>
             <w:vAlign w:val="center"/>
           </w:tcPr>
@@ -4504,7 +4376,7 @@
             </w:tcBorders>
             <w:shd w:fill="FFFFFF" w:val="clear"/>
             <w:tcMar>
-              <w:left w:w="8" w:type="dxa"/>
+              <w:left w:w="3" w:type="dxa"/>
             </w:tcMar>
             <w:vAlign w:val="center"/>
           </w:tcPr>
@@ -4524,7 +4396,7 @@
         </w:tc>
         <w:tc>
           <w:tcPr>
-            <w:tcW w:w="1565" w:type="dxa"/>
+            <w:tcW w:w="1566" w:type="dxa"/>
             <w:tcBorders>
               <w:top w:val="single" w:sz="4" w:space="0" w:color="999999"/>
               <w:left w:val="single" w:sz="4" w:space="0" w:color="999999"/>
@@ -4535,7 +4407,7 @@
             </w:tcBorders>
             <w:shd w:fill="FFFFFF" w:val="clear"/>
             <w:tcMar>
-              <w:left w:w="8" w:type="dxa"/>
+              <w:left w:w="3" w:type="dxa"/>
             </w:tcMar>
             <w:vAlign w:val="center"/>
           </w:tcPr>
@@ -4625,7 +4497,7 @@
       <w:fldChar w:fldCharType="separate"/>
     </w:r>
     <w:r>
-      <w:t>4</w:t>
+      <w:t>3</w:t>
     </w:r>
     <w:r>
       <w:fldChar w:fldCharType="end"/>
@@ -4751,7 +4623,7 @@
       <w:fldChar w:fldCharType="separate"/>
     </w:r>
     <w:r>
-      <w:t>4</w:t>
+      <w:t>3</w:t>
     </w:r>
     <w:r>
       <w:fldChar w:fldCharType="end"/>
@@ -4877,13 +4749,13 @@
       </w:tblBorders>
       <w:tblCellMar>
         <w:top w:w="0" w:type="dxa"/>
-        <w:left w:w="88" w:type="dxa"/>
+        <w:left w:w="83" w:type="dxa"/>
         <w:bottom w:w="0" w:type="dxa"/>
         <w:right w:w="108" w:type="dxa"/>
       </w:tblCellMar>
     </w:tblPr>
     <w:tblGrid>
-      <w:gridCol w:w="6487"/>
+      <w:gridCol w:w="6486"/>
       <w:gridCol w:w="1956"/>
     </w:tblGrid>
     <w:tr>
@@ -4893,7 +4765,7 @@
       </w:trPr>
       <w:tc>
         <w:tcPr>
-          <w:tcW w:w="6487" w:type="dxa"/>
+          <w:tcW w:w="6486" w:type="dxa"/>
           <w:tcBorders>
             <w:top w:val="single" w:sz="4" w:space="0" w:color="00000A"/>
             <w:left w:val="single" w:sz="4" w:space="0" w:color="00000A"/>
@@ -4904,7 +4776,7 @@
           </w:tcBorders>
           <w:shd w:fill="FFFFFF" w:val="clear"/>
           <w:tcMar>
-            <w:left w:w="88" w:type="dxa"/>
+            <w:left w:w="83" w:type="dxa"/>
           </w:tcMar>
           <w:vAlign w:val="center"/>
         </w:tcPr>
@@ -4947,7 +4819,7 @@
           </w:tcBorders>
           <w:shd w:fill="FFFFFF" w:val="clear"/>
           <w:tcMar>
-            <w:left w:w="88" w:type="dxa"/>
+            <w:left w:w="83" w:type="dxa"/>
           </w:tcMar>
           <w:vAlign w:val="center"/>
         </w:tcPr>
@@ -4979,7 +4851,7 @@
       </w:trPr>
       <w:tc>
         <w:tcPr>
-          <w:tcW w:w="6487" w:type="dxa"/>
+          <w:tcW w:w="6486" w:type="dxa"/>
           <w:tcBorders>
             <w:top w:val="single" w:sz="4" w:space="0" w:color="00000A"/>
             <w:left w:val="single" w:sz="4" w:space="0" w:color="00000A"/>
@@ -4990,7 +4862,7 @@
           </w:tcBorders>
           <w:shd w:fill="FFFFFF" w:val="clear"/>
           <w:tcMar>
-            <w:left w:w="88" w:type="dxa"/>
+            <w:left w:w="83" w:type="dxa"/>
           </w:tcMar>
           <w:vAlign w:val="center"/>
         </w:tcPr>
@@ -5029,7 +4901,7 @@
           </w:tcBorders>
           <w:shd w:fill="FFFFFF" w:val="clear"/>
           <w:tcMar>
-            <w:left w:w="88" w:type="dxa"/>
+            <w:left w:w="83" w:type="dxa"/>
           </w:tcMar>
           <w:vAlign w:val="center"/>
         </w:tcPr>
@@ -6658,6 +6530,30 @@
       <w:rFonts w:cs="OpenSymbol"/>
     </w:rPr>
   </w:style>
+  <w:style w:type="character" w:styleId="ListLabel18">
+    <w:name w:val="ListLabel 18"/>
+    <w:rPr>
+      <w:rFonts w:cs="Symbol"/>
+    </w:rPr>
+  </w:style>
+  <w:style w:type="character" w:styleId="ListLabel19">
+    <w:name w:val="ListLabel 19"/>
+    <w:rPr>
+      <w:rFonts w:cs="Courier New"/>
+    </w:rPr>
+  </w:style>
+  <w:style w:type="character" w:styleId="ListLabel20">
+    <w:name w:val="ListLabel 20"/>
+    <w:rPr>
+      <w:rFonts w:cs="Wingdings"/>
+    </w:rPr>
+  </w:style>
+  <w:style w:type="character" w:styleId="ListLabel21">
+    <w:name w:val="ListLabel 21"/>
+    <w:rPr>
+      <w:rFonts w:cs="OpenSymbol"/>
+    </w:rPr>
+  </w:style>
   <w:style w:type="character" w:styleId="Vnculodendice">
     <w:name w:val="Vínculo de índice"/>
     <w:rPr/>

</xml_diff>